<commit_message>
rimosso test da admincontroller
</commit_message>
<xml_diff>
--- a/specifiche.docx
+++ b/specifiche.docx
@@ -169,62 +169,124 @@
     </w:p>
     <w:p>
       <w:r>
-        <w:t xml:space="preserve">Si realizzi un sistema che consenta di gestire il processo di </w:t>
-      </w:r>
-      <w:r>
-        <w:t>compravendita di energia “locale”. Esistono N produttori e M consumatori. Un produttore può mettere a disposizione di un acquirente in una fascia oraria di 1h un certo quantitativo di energia. Il processo di compravendita ha un orizzonte temporale di 1 giorno, ovvero si compra oggi uno o più “slot” per domani.</w:t>
-      </w:r>
-    </w:p>
-    <w:p>
-      <w:r>
+        <w:t>Si realizzi un sistema che consenta di gestire il processo di compravendita di energia “locale”. Esistono N produttori e M consumatori. Un produttore può mettere a disposizione di un acquirente in una fascia oraria di 1h un certo quantitativo di energia. Il processo di compravendita ha un orizzonte temporale di 1 giorno, ovvero si compra oggi uno o più “slot” per domani.</w:t>
+      </w:r>
+    </w:p>
+    <w:p>
+      <w:r>
+        <w:rPr>
+          <w:highlight w:val="yellow"/>
+        </w:rPr>
         <w:t>I produttori</w:t>
       </w:r>
       <w:r>
+        <w:rPr>
+          <w:highlight w:val="yellow"/>
+        </w:rPr>
         <w:t xml:space="preserve"> mettono possono mettere a disposizione degli slot temporali della durata di 1h con un valore pari a </w:t>
       </w:r>
       <w:r>
+        <w:rPr>
+          <w:highlight w:val="yellow"/>
+        </w:rPr>
         <w:t>x kWh</w:t>
       </w:r>
       <w:r>
+        <w:rPr>
+          <w:highlight w:val="yellow"/>
+        </w:rPr>
         <w:t xml:space="preserve">. </w:t>
       </w:r>
       <w:r>
+        <w:rPr>
+          <w:highlight w:val="yellow"/>
+        </w:rPr>
         <w:t xml:space="preserve"> </w:t>
       </w:r>
       <w:r>
+        <w:rPr>
+          <w:highlight w:val="yellow"/>
+        </w:rPr>
         <w:t xml:space="preserve">Ogni </w:t>
       </w:r>
       <w:r>
-        <w:t>produttore ha una capacità massima di produzione oraria che non deve essere superata (</w:t>
-      </w:r>
-      <w:r>
+        <w:rPr>
+          <w:highlight w:val="yellow"/>
+        </w:rPr>
+        <w:t xml:space="preserve">produttore ha una capacità massima di produzione </w:t>
+      </w:r>
+      <w:r>
+        <w:rPr>
+          <w:b/>
+          <w:bCs/>
+          <w:highlight w:val="yellow"/>
+        </w:rPr>
+        <w:t>oraria</w:t>
+      </w:r>
+      <w:r>
+        <w:rPr>
+          <w:highlight w:val="yellow"/>
+        </w:rPr>
+        <w:t xml:space="preserve"> che non deve essere superata (</w:t>
+      </w:r>
+      <w:r>
+        <w:rPr>
+          <w:highlight w:val="yellow"/>
+        </w:rPr>
         <w:t>questo valore</w:t>
       </w:r>
       <w:r>
+        <w:rPr>
+          <w:highlight w:val="yellow"/>
+        </w:rPr>
         <w:t xml:space="preserve"> </w:t>
       </w:r>
       <w:r>
+        <w:rPr>
+          <w:highlight w:val="yellow"/>
+        </w:rPr>
         <w:t>è</w:t>
       </w:r>
       <w:r>
+        <w:rPr>
+          <w:highlight w:val="yellow"/>
+        </w:rPr>
         <w:t xml:space="preserve"> divers</w:t>
       </w:r>
       <w:r>
+        <w:rPr>
+          <w:highlight w:val="yellow"/>
+        </w:rPr>
         <w:t>o</w:t>
       </w:r>
       <w:r>
+        <w:rPr>
+          <w:highlight w:val="yellow"/>
+        </w:rPr>
         <w:t xml:space="preserve"> per ogni produttore</w:t>
       </w:r>
       <w:r>
+        <w:rPr>
+          <w:highlight w:val="yellow"/>
+        </w:rPr>
         <w:t xml:space="preserve"> e per ogni fascia oraria</w:t>
       </w:r>
       <w:r>
+        <w:rPr>
+          <w:highlight w:val="yellow"/>
+        </w:rPr>
         <w:t>).</w:t>
       </w:r>
     </w:p>
     <w:p>
       <w:r>
-        <w:t>Ogni produttore specifica anche la fonte con la quale genera energia e si identificano le seguenti possibilità: Fossile; Eolico; Fotovoltaico. Per ogni fascia oraria il produttore indica il quantitativo che può erogare che deve essere minore o uguale al quantitativo che può fornire.</w:t>
+        <w:t xml:space="preserve">Ogni produttore specifica anche la fonte con la quale genera energia e si identificano le seguenti possibilità: Fossile; Eolico; Fotovoltaico. </w:t>
+      </w:r>
+      <w:r>
+        <w:rPr>
+          <w:highlight w:val="yellow"/>
+        </w:rPr>
+        <w:t>Per ogni fascia oraria il produttore indica il quantitativo che può erogare che deve essere minore o uguale al quantitativo che può fornire.</w:t>
       </w:r>
     </w:p>
     <w:p>
@@ -357,16 +419,7 @@
         <w:t>2</w:t>
       </w:r>
       <w:r>
-        <w:t xml:space="preserve"> in termini di </w:t>
-      </w:r>
-      <w:r>
-        <w:t>g</w:t>
-      </w:r>
-      <w:r>
-        <w:t xml:space="preserve"> </w:t>
-      </w:r>
-      <w:r>
-        <w:t>CO</w:t>
+        <w:t xml:space="preserve"> in termini di g CO</w:t>
       </w:r>
       <w:r>
         <w:rPr>
@@ -375,10 +428,7 @@
         <w:t>2</w:t>
       </w:r>
       <w:r>
-        <w:t>/kWh</w:t>
-      </w:r>
-      <w:r>
-        <w:t xml:space="preserve"> (es. </w:t>
+        <w:t xml:space="preserve">/kWh (es. </w:t>
       </w:r>
       <w:hyperlink r:id="rId9" w:history="1">
         <w:r>
@@ -766,15 +816,7 @@
     </w:p>
     <w:p>
       <w:r>
-        <w:t xml:space="preserve">Il numero residuo di token deve essere memorizzato nel </w:t>
-      </w:r>
-      <w:proofErr w:type="spellStart"/>
-      <w:r>
-        <w:t>db</w:t>
-      </w:r>
-      <w:proofErr w:type="spellEnd"/>
-      <w:r>
-        <w:t xml:space="preserve"> sopra citato. Si deve prevedere degli script di </w:t>
+        <w:t xml:space="preserve">Il numero residuo di token deve essere memorizzato nel db sopra citato. Si deve prevedere degli script di </w:t>
       </w:r>
       <w:proofErr w:type="spellStart"/>
       <w:r>
@@ -861,18 +903,13 @@
     </w:p>
     <w:p>
       <w:r>
-        <w:t xml:space="preserve">La chiave privata da usare lato back-end deve essere memorizzata un </w:t>
-      </w:r>
-      <w:proofErr w:type="gramStart"/>
-      <w:r>
-        <w:t>file .</w:t>
+        <w:t>La chiave privata da usare lato back-end deve essere memorizzata un file .</w:t>
       </w:r>
       <w:proofErr w:type="spellStart"/>
       <w:r>
         <w:t>env</w:t>
       </w:r>
       <w:proofErr w:type="spellEnd"/>
-      <w:proofErr w:type="gramEnd"/>
       <w:r>
         <w:t xml:space="preserve"> e caricata mediante la libreria </w:t>
       </w:r>

</xml_diff>

<commit_message>
effettuata reingegnerizzazione del progetto
</commit_message>
<xml_diff>
--- a/specifiche.docx
+++ b/specifiche.docx
@@ -14,304 +14,147 @@
           <w:b/>
           <w:bCs/>
         </w:rPr>
-        <w:t>Specifiche</w:t>
-      </w:r>
-      <w:r>
-        <w:rPr>
-          <w:b/>
-          <w:bCs/>
-        </w:rPr>
-        <w:t xml:space="preserve"> Esame per superamento del</w:t>
-      </w:r>
-      <w:r>
-        <w:rPr>
-          <w:b/>
-          <w:bCs/>
-        </w:rPr>
-        <w:t xml:space="preserve"> Corso Programmazione Avanzata</w:t>
+        <w:t>Descrizione del progetto:</w:t>
       </w:r>
     </w:p>
     <w:p>
       <w:pPr>
         <w:rPr>
-          <w:b/>
-          <w:bCs/>
-        </w:rPr>
-      </w:pPr>
-      <w:r>
-        <w:rPr>
-          <w:b/>
-          <w:bCs/>
-        </w:rPr>
-        <w:t>A.A. 2021/2022</w:t>
-      </w:r>
-    </w:p>
-    <w:p>
-      <w:r>
-        <w:t>Gruppo: SI</w:t>
-      </w:r>
-    </w:p>
-    <w:p>
-      <w:r>
-        <w:t>---------------------------------------------------------------------------</w:t>
-      </w:r>
-    </w:p>
-    <w:p>
-      <w:r>
-        <w:t>Si chiede di realizzare un back-end utilizzando i seguenti framework / librerie:</w:t>
-      </w:r>
-    </w:p>
-    <w:p>
-      <w:pPr>
-        <w:pStyle w:val="Paragrafoelenco"/>
-        <w:numPr>
-          <w:ilvl w:val="0"/>
-          <w:numId w:val="1"/>
-        </w:numPr>
-      </w:pPr>
-      <w:r>
-        <w:t>Node.JS</w:t>
-      </w:r>
-    </w:p>
-    <w:p>
-      <w:pPr>
-        <w:pStyle w:val="Paragrafoelenco"/>
-        <w:numPr>
-          <w:ilvl w:val="0"/>
-          <w:numId w:val="1"/>
-        </w:numPr>
-      </w:pPr>
-      <w:r>
-        <w:t>Express</w:t>
-      </w:r>
-    </w:p>
-    <w:p>
-      <w:pPr>
-        <w:pStyle w:val="Paragrafoelenco"/>
-        <w:numPr>
-          <w:ilvl w:val="0"/>
-          <w:numId w:val="1"/>
-        </w:numPr>
-      </w:pPr>
+          <w:highlight w:val="yellow"/>
+        </w:rPr>
+      </w:pPr>
+      <w:r>
+        <w:rPr>
+          <w:highlight w:val="yellow"/>
+        </w:rPr>
+        <w:t xml:space="preserve">Un produttore può mettere a disposizione di un acquirente in una fascia oraria di 1h un certo quantitativo di energia. Il processo di compravendita ha un orizzonte temporale di 1 giorno, ovvero si compra oggi uno o più “slot” per </w:t>
+      </w:r>
       <w:proofErr w:type="spellStart"/>
       <w:r>
-        <w:t>Sequelize</w:t>
+        <w:rPr>
+          <w:highlight w:val="yellow"/>
+        </w:rPr>
+        <w:t>domani.</w:t>
       </w:r>
       <w:proofErr w:type="spellEnd"/>
     </w:p>
     <w:p>
       <w:pPr>
-        <w:pStyle w:val="Paragrafoelenco"/>
-        <w:numPr>
-          <w:ilvl w:val="0"/>
-          <w:numId w:val="1"/>
-        </w:numPr>
-      </w:pPr>
-      <w:r>
-        <w:t xml:space="preserve">RDBMS a scelta del gruppo (es. </w:t>
-      </w:r>
-      <w:proofErr w:type="spellStart"/>
-      <w:r>
-        <w:t>Postgres</w:t>
-      </w:r>
-      <w:proofErr w:type="spellEnd"/>
-      <w:r>
-        <w:t xml:space="preserve">, MySQL, </w:t>
-      </w:r>
-      <w:proofErr w:type="spellStart"/>
-      <w:proofErr w:type="gramStart"/>
-      <w:r>
-        <w:t>sqlite</w:t>
-      </w:r>
-      <w:proofErr w:type="spellEnd"/>
-      <w:r>
-        <w:t>,…</w:t>
-      </w:r>
-      <w:proofErr w:type="gramEnd"/>
-      <w:r>
-        <w:t>)</w:t>
+        <w:rPr>
+          <w:highlight w:val="yellow"/>
+        </w:rPr>
+      </w:pPr>
+      <w:r>
+        <w:rPr>
+          <w:highlight w:val="yellow"/>
+        </w:rPr>
+        <w:t xml:space="preserve">Ogni </w:t>
+      </w:r>
+      <w:r>
+        <w:rPr>
+          <w:highlight w:val="yellow"/>
+        </w:rPr>
+        <w:t xml:space="preserve">produttore ha una capacità massima di produzione </w:t>
+      </w:r>
+      <w:r>
+        <w:rPr>
+          <w:b/>
+          <w:bCs/>
+          <w:highlight w:val="yellow"/>
+        </w:rPr>
+        <w:t>oraria</w:t>
+      </w:r>
+      <w:r>
+        <w:rPr>
+          <w:highlight w:val="yellow"/>
+        </w:rPr>
+        <w:t xml:space="preserve"> che non deve essere superata (</w:t>
+      </w:r>
+      <w:r>
+        <w:rPr>
+          <w:highlight w:val="yellow"/>
+        </w:rPr>
+        <w:t>questo valore</w:t>
+      </w:r>
+      <w:r>
+        <w:rPr>
+          <w:highlight w:val="yellow"/>
+        </w:rPr>
+        <w:t xml:space="preserve"> </w:t>
+      </w:r>
+      <w:r>
+        <w:rPr>
+          <w:highlight w:val="yellow"/>
+        </w:rPr>
+        <w:t>è</w:t>
+      </w:r>
+      <w:r>
+        <w:rPr>
+          <w:highlight w:val="yellow"/>
+        </w:rPr>
+        <w:t xml:space="preserve"> divers</w:t>
+      </w:r>
+      <w:r>
+        <w:rPr>
+          <w:highlight w:val="yellow"/>
+        </w:rPr>
+        <w:t>o</w:t>
+      </w:r>
+      <w:r>
+        <w:rPr>
+          <w:highlight w:val="yellow"/>
+        </w:rPr>
+        <w:t xml:space="preserve"> per ogni produttore</w:t>
+      </w:r>
+      <w:r>
+        <w:rPr>
+          <w:highlight w:val="yellow"/>
+        </w:rPr>
+        <w:t xml:space="preserve"> e per ogni fascia oraria</w:t>
+      </w:r>
+      <w:r>
+        <w:rPr>
+          <w:highlight w:val="yellow"/>
+        </w:rPr>
+        <w:t>).</w:t>
       </w:r>
     </w:p>
     <w:p>
-      <w:pPr>
-        <w:pStyle w:val="Paragrafoelenco"/>
-        <w:numPr>
-          <w:ilvl w:val="0"/>
-          <w:numId w:val="1"/>
-        </w:numPr>
-      </w:pPr>
-      <w:hyperlink r:id="rId8" w:history="1">
-        <w:r>
-          <w:rPr>
-            <w:rStyle w:val="Collegamentoipertestuale"/>
-          </w:rPr>
-          <w:t>https://plotly.com/nodejs/</w:t>
-        </w:r>
-      </w:hyperlink>
-      <w:r>
-        <w:t xml:space="preserve"> </w:t>
+      <w:r>
+        <w:rPr>
+          <w:highlight w:val="yellow"/>
+        </w:rPr>
+        <w:t xml:space="preserve">Un compratore può acquistare energia da uno o più venditori per un giorno. Per </w:t>
+      </w:r>
+      <w:r>
+        <w:rPr>
+          <w:highlight w:val="yellow"/>
+        </w:rPr>
+        <w:t>uno slot</w:t>
+      </w:r>
+      <w:r>
+        <w:rPr>
+          <w:highlight w:val="yellow"/>
+        </w:rPr>
+        <w:t xml:space="preserve"> un compratore può comprare solo da un produttore.</w:t>
+      </w:r>
+      <w:r>
+        <w:rPr>
+          <w:highlight w:val="yellow"/>
+        </w:rPr>
+        <w:t xml:space="preserve"> Un compratore non può comprare per una fascia orario un quantitativo superiore a quello massimo erogabile da quel produttore.</w:t>
       </w:r>
     </w:p>
     <w:p>
       <w:pPr>
         <w:rPr>
-          <w:b/>
-          <w:bCs/>
-        </w:rPr>
-      </w:pPr>
-      <w:r>
-        <w:rPr>
-          <w:b/>
-          <w:bCs/>
-        </w:rPr>
-        <w:t>Descrizione del progetto:</w:t>
-      </w:r>
-    </w:p>
-    <w:p>
-      <w:r>
-        <w:t>Si realizzi un sistema che consenta di gestire il processo di compravendita di energia “locale”. Esistono N produttori e M consumatori. Un produttore può mettere a disposizione di un acquirente in una fascia oraria di 1h un certo quantitativo di energia. Il processo di compravendita ha un orizzonte temporale di 1 giorno, ovvero si compra oggi uno o più “slot” per domani.</w:t>
-      </w:r>
-    </w:p>
-    <w:p>
-      <w:r>
-        <w:rPr>
-          <w:highlight w:val="yellow"/>
-        </w:rPr>
-        <w:t>I produttori</w:t>
-      </w:r>
-      <w:r>
-        <w:rPr>
-          <w:highlight w:val="yellow"/>
-        </w:rPr>
-        <w:t xml:space="preserve"> mettono possono mettere a disposizione degli slot temporali della durata di 1h con un valore pari a </w:t>
-      </w:r>
-      <w:r>
-        <w:rPr>
-          <w:highlight w:val="yellow"/>
-        </w:rPr>
-        <w:t>x kWh</w:t>
-      </w:r>
-      <w:r>
-        <w:rPr>
-          <w:highlight w:val="yellow"/>
-        </w:rPr>
-        <w:t xml:space="preserve">. </w:t>
-      </w:r>
-      <w:r>
-        <w:rPr>
-          <w:highlight w:val="yellow"/>
-        </w:rPr>
-        <w:t xml:space="preserve"> </w:t>
-      </w:r>
-      <w:r>
-        <w:rPr>
-          <w:highlight w:val="yellow"/>
-        </w:rPr>
-        <w:t xml:space="preserve">Ogni </w:t>
-      </w:r>
-      <w:r>
-        <w:rPr>
-          <w:highlight w:val="yellow"/>
-        </w:rPr>
-        <w:t xml:space="preserve">produttore ha una capacità massima di produzione </w:t>
-      </w:r>
-      <w:r>
-        <w:rPr>
-          <w:b/>
-          <w:bCs/>
-          <w:highlight w:val="yellow"/>
-        </w:rPr>
-        <w:t>oraria</w:t>
-      </w:r>
-      <w:r>
-        <w:rPr>
-          <w:highlight w:val="yellow"/>
-        </w:rPr>
-        <w:t xml:space="preserve"> che non deve essere superata (</w:t>
-      </w:r>
-      <w:r>
-        <w:rPr>
-          <w:highlight w:val="yellow"/>
-        </w:rPr>
-        <w:t>questo valore</w:t>
-      </w:r>
-      <w:r>
-        <w:rPr>
-          <w:highlight w:val="yellow"/>
-        </w:rPr>
-        <w:t xml:space="preserve"> </w:t>
-      </w:r>
-      <w:r>
-        <w:rPr>
-          <w:highlight w:val="yellow"/>
-        </w:rPr>
-        <w:t>è</w:t>
-      </w:r>
-      <w:r>
-        <w:rPr>
-          <w:highlight w:val="yellow"/>
-        </w:rPr>
-        <w:t xml:space="preserve"> divers</w:t>
-      </w:r>
-      <w:r>
-        <w:rPr>
-          <w:highlight w:val="yellow"/>
-        </w:rPr>
-        <w:t>o</w:t>
-      </w:r>
-      <w:r>
-        <w:rPr>
-          <w:highlight w:val="yellow"/>
-        </w:rPr>
-        <w:t xml:space="preserve"> per ogni produttore</w:t>
-      </w:r>
-      <w:r>
-        <w:rPr>
-          <w:highlight w:val="yellow"/>
-        </w:rPr>
-        <w:t xml:space="preserve"> e per ogni fascia oraria</w:t>
-      </w:r>
-      <w:r>
-        <w:rPr>
-          <w:highlight w:val="yellow"/>
-        </w:rPr>
-        <w:t>).</w:t>
-      </w:r>
-    </w:p>
-    <w:p>
-      <w:r>
-        <w:t xml:space="preserve">Ogni produttore specifica anche la fonte con la quale genera energia e si identificano le seguenti possibilità: Fossile; Eolico; Fotovoltaico. </w:t>
-      </w:r>
-      <w:r>
-        <w:rPr>
-          <w:highlight w:val="yellow"/>
-        </w:rPr>
-        <w:t>Per ogni fascia oraria il produttore indica il quantitativo che può erogare che deve essere minore o uguale al quantitativo che può fornire.</w:t>
-      </w:r>
-    </w:p>
-    <w:p>
-      <w:r>
-        <w:t>Un compratore può acquistare energia da uno o più venditori per un giorno. Per una fascia oraria un compratore può comprare solo da un produttore.</w:t>
-      </w:r>
-      <w:r>
-        <w:t xml:space="preserve"> Un compratore non può comprare per una fascia orario un quantitativo superiore a quello massimo erogabile da quel produttore.</w:t>
-      </w:r>
-    </w:p>
-    <w:p>
-      <w:r>
-        <w:t xml:space="preserve">I consumatori possono opzionare gli slot entro le 24h. (es. slot 7 </w:t>
-      </w:r>
-      <w:proofErr w:type="gramStart"/>
-      <w:r>
-        <w:t>Luglio</w:t>
-      </w:r>
-      <w:proofErr w:type="gramEnd"/>
-      <w:r>
-        <w:t xml:space="preserve"> 2022 ore 15:00 è prenotabile fino alle ore 14:59 del 6 Luglio 2022).</w:t>
-      </w:r>
-    </w:p>
-    <w:p>
-      <w:r>
+          <w:highlight w:val="yellow"/>
+        </w:rPr>
+      </w:pPr>
+      <w:r>
+        <w:rPr>
+          <w:highlight w:val="yellow"/>
+        </w:rPr>
         <w:t>Se un produttore riceve per una fascia oraria più richieste, allora devono essere verificati i seguenti casi:</w:t>
       </w:r>
     </w:p>
@@ -322,8 +165,14 @@
           <w:ilvl w:val="0"/>
           <w:numId w:val="12"/>
         </w:numPr>
-      </w:pPr>
-      <w:r>
+        <w:rPr>
+          <w:highlight w:val="yellow"/>
+        </w:rPr>
+      </w:pPr>
+      <w:r>
+        <w:rPr>
+          <w:highlight w:val="yellow"/>
+        </w:rPr>
         <w:t>Se la somma delle richieste è inferiore o uguale alla capacità erogabile per quella fascia oraria allora non vi sono particolari azioni da svolgere.</w:t>
       </w:r>
     </w:p>
@@ -334,11 +183,20 @@
           <w:ilvl w:val="0"/>
           <w:numId w:val="12"/>
         </w:numPr>
-      </w:pPr>
-      <w:r>
+        <w:rPr>
+          <w:highlight w:val="yellow"/>
+        </w:rPr>
+      </w:pPr>
+      <w:r>
+        <w:rPr>
+          <w:highlight w:val="yellow"/>
+        </w:rPr>
         <w:t xml:space="preserve">Se la somma delle richieste è superiore o uguale alla capacità erogabile per quella fascia oraria allora il produttore </w:t>
       </w:r>
       <w:r>
+        <w:rPr>
+          <w:highlight w:val="yellow"/>
+        </w:rPr>
         <w:t>potrà decidere se accettare le richieste effettuando un taglio lineare a quanto richiesto dai vari consumatori. Il taglio è proporzionale al quantitativo richiesto.</w:t>
       </w:r>
     </w:p>
@@ -369,8 +227,14 @@
           <w:ilvl w:val="1"/>
           <w:numId w:val="13"/>
         </w:numPr>
-      </w:pPr>
-      <w:r>
+        <w:rPr>
+          <w:highlight w:val="yellow"/>
+        </w:rPr>
+      </w:pPr>
+      <w:r>
+        <w:rPr>
+          <w:highlight w:val="yellow"/>
+        </w:rPr>
         <w:t>Tipologia energia erogata</w:t>
       </w:r>
     </w:p>
@@ -381,9 +245,21 @@
           <w:ilvl w:val="1"/>
           <w:numId w:val="13"/>
         </w:numPr>
-      </w:pPr>
-      <w:r>
+        <w:rPr>
+          <w:highlight w:val="yellow"/>
+        </w:rPr>
+      </w:pPr>
+      <w:r>
+        <w:rPr>
+          <w:highlight w:val="yellow"/>
+        </w:rPr>
         <w:t>Quantitativo massimo erogabile per ogni fascia oraria</w:t>
+      </w:r>
+      <w:r>
+        <w:rPr>
+          <w:highlight w:val="yellow"/>
+        </w:rPr>
+        <w:t xml:space="preserve"> </w:t>
       </w:r>
     </w:p>
     <w:p>
@@ -393,11 +269,20 @@
           <w:ilvl w:val="1"/>
           <w:numId w:val="13"/>
         </w:numPr>
-      </w:pPr>
-      <w:r>
+        <w:rPr>
+          <w:highlight w:val="yellow"/>
+        </w:rPr>
+      </w:pPr>
+      <w:r>
+        <w:rPr>
+          <w:highlight w:val="yellow"/>
+        </w:rPr>
         <w:t>Costo energia per ogni kWh</w:t>
       </w:r>
       <w:r>
+        <w:rPr>
+          <w:highlight w:val="yellow"/>
+        </w:rPr>
         <w:t xml:space="preserve"> (token; non necessariamente di tipo intero)</w:t>
       </w:r>
     </w:p>
@@ -408,41 +293,41 @@
           <w:ilvl w:val="1"/>
           <w:numId w:val="13"/>
         </w:numPr>
-      </w:pPr>
-      <w:r>
+        <w:rPr>
+          <w:highlight w:val="yellow"/>
+        </w:rPr>
+      </w:pPr>
+      <w:r>
+        <w:rPr>
+          <w:highlight w:val="yellow"/>
+        </w:rPr>
         <w:t>Emissione di CO</w:t>
       </w:r>
       <w:r>
         <w:rPr>
+          <w:highlight w:val="yellow"/>
           <w:vertAlign w:val="subscript"/>
         </w:rPr>
         <w:t>2</w:t>
       </w:r>
       <w:r>
+        <w:rPr>
+          <w:highlight w:val="yellow"/>
+        </w:rPr>
         <w:t xml:space="preserve"> in termini di g CO</w:t>
       </w:r>
       <w:r>
         <w:rPr>
+          <w:highlight w:val="yellow"/>
           <w:vertAlign w:val="subscript"/>
         </w:rPr>
         <w:t>2</w:t>
       </w:r>
       <w:r>
-        <w:t xml:space="preserve">/kWh (es. </w:t>
-      </w:r>
-      <w:hyperlink r:id="rId9" w:history="1">
-        <w:r>
-          <w:rPr>
-            <w:rStyle w:val="Collegamentoipertestuale"/>
-          </w:rPr>
-          <w:t>https://www.isprambiente.gov.it/files2020/pubblicazioni/rapporti/Rapporto317_2020.pdf</w:t>
-        </w:r>
-      </w:hyperlink>
-      <w:r>
-        <w:t xml:space="preserve"> pa</w:t>
-      </w:r>
-      <w:r>
-        <w:t>g. 28)</w:t>
+        <w:rPr>
+          <w:highlight w:val="yellow"/>
+        </w:rPr>
+        <w:t xml:space="preserve">/kWh </w:t>
       </w:r>
     </w:p>
     <w:p>
@@ -452,11 +337,20 @@
           <w:ilvl w:val="0"/>
           <w:numId w:val="13"/>
         </w:numPr>
-      </w:pPr>
-      <w:r>
+        <w:rPr>
+          <w:highlight w:val="yellow"/>
+        </w:rPr>
+      </w:pPr>
+      <w:r>
+        <w:rPr>
+          <w:highlight w:val="yellow"/>
+        </w:rPr>
         <w:t>Creare un nuovo consumatore. I campi sono a scelta degli studenti</w:t>
       </w:r>
       <w:r>
+        <w:rPr>
+          <w:highlight w:val="yellow"/>
+        </w:rPr>
         <w:t>, ma deve essere previsto un valore inziale di credito.</w:t>
       </w:r>
     </w:p>
@@ -467,19 +361,123 @@
           <w:ilvl w:val="0"/>
           <w:numId w:val="13"/>
         </w:numPr>
-      </w:pPr>
-      <w:r>
-        <w:lastRenderedPageBreak/>
-        <w:t>Aggiornare i quantitativi erogabili per ogni fascia oraria</w:t>
-      </w:r>
-      <w:r>
-        <w:t xml:space="preserve"> da un </w:t>
-      </w:r>
-      <w:r>
-        <w:t>produttore</w:t>
-      </w:r>
-      <w:r>
-        <w:t>.</w:t>
+        <w:rPr>
+          <w:highlight w:val="yellow"/>
+        </w:rPr>
+      </w:pPr>
+      <w:r>
+        <w:rPr>
+          <w:highlight w:val="yellow"/>
+        </w:rPr>
+        <w:t>Dare la possibilità ad un utente di ritornare i vari acquisti effettuati dando la possibilità di filtrare per:</w:t>
+      </w:r>
+    </w:p>
+    <w:p>
+      <w:pPr>
+        <w:pStyle w:val="Paragrafoelenco"/>
+        <w:numPr>
+          <w:ilvl w:val="1"/>
+          <w:numId w:val="13"/>
+        </w:numPr>
+        <w:rPr>
+          <w:highlight w:val="yellow"/>
+        </w:rPr>
+      </w:pPr>
+      <w:r>
+        <w:rPr>
+          <w:highlight w:val="yellow"/>
+        </w:rPr>
+        <w:t>Produttore</w:t>
+      </w:r>
+    </w:p>
+    <w:p>
+      <w:pPr>
+        <w:pStyle w:val="Paragrafoelenco"/>
+        <w:numPr>
+          <w:ilvl w:val="1"/>
+          <w:numId w:val="13"/>
+        </w:numPr>
+        <w:rPr>
+          <w:highlight w:val="yellow"/>
+        </w:rPr>
+      </w:pPr>
+      <w:r>
+        <w:rPr>
+          <w:highlight w:val="yellow"/>
+        </w:rPr>
+        <w:t>Tipologia di fonte usata</w:t>
+      </w:r>
+    </w:p>
+    <w:p>
+      <w:pPr>
+        <w:pStyle w:val="Paragrafoelenco"/>
+        <w:numPr>
+          <w:ilvl w:val="1"/>
+          <w:numId w:val="13"/>
+        </w:numPr>
+        <w:rPr>
+          <w:highlight w:val="yellow"/>
+        </w:rPr>
+      </w:pPr>
+      <w:r>
+        <w:rPr>
+          <w:highlight w:val="yellow"/>
+        </w:rPr>
+        <w:t>Intervallo temporale (data – ora) es</w:t>
+      </w:r>
+      <w:r>
+        <w:rPr>
+          <w:highlight w:val="yellow"/>
+        </w:rPr>
+        <w:t>empio:</w:t>
+      </w:r>
+      <w:r>
+        <w:rPr>
+          <w:highlight w:val="yellow"/>
+        </w:rPr>
+        <w:t xml:space="preserve"> 2022-06-07 00:00:00</w:t>
+      </w:r>
+      <w:r>
+        <w:rPr>
+          <w:highlight w:val="yellow"/>
+        </w:rPr>
+        <w:t>|</w:t>
+      </w:r>
+      <w:r>
+        <w:rPr>
+          <w:highlight w:val="yellow"/>
+        </w:rPr>
+        <w:t xml:space="preserve">2022-07-07 </w:t>
+      </w:r>
+      <w:r>
+        <w:rPr>
+          <w:highlight w:val="yellow"/>
+        </w:rPr>
+        <w:t>23</w:t>
+      </w:r>
+      <w:r>
+        <w:rPr>
+          <w:highlight w:val="yellow"/>
+        </w:rPr>
+        <w:t>:</w:t>
+      </w:r>
+      <w:r>
+        <w:rPr>
+          <w:highlight w:val="yellow"/>
+        </w:rPr>
+        <w:t>59</w:t>
+      </w:r>
+      <w:r>
+        <w:rPr>
+          <w:highlight w:val="yellow"/>
+        </w:rPr>
+        <w:t>:</w:t>
+      </w:r>
+      <w:r>
+        <w:rPr>
+          <w:highlight w:val="yellow"/>
+        </w:rPr>
+        <w:t>59</w:t>
       </w:r>
     </w:p>
     <w:p>
@@ -489,9 +487,15 @@
           <w:ilvl w:val="0"/>
           <w:numId w:val="13"/>
         </w:numPr>
-      </w:pPr>
-      <w:r>
-        <w:t>Aggiornare i costi dell’energia associati a una o più fasce orarie del produttore.</w:t>
+        <w:rPr>
+          <w:highlight w:val="yellow"/>
+        </w:rPr>
+      </w:pPr>
+      <w:r>
+        <w:rPr>
+          <w:highlight w:val="yellow"/>
+        </w:rPr>
+        <w:t>Dare ad un consumatore la possibilità di verificare la sua impronta di carbonio in un dato intervallo di tempo sulla base degli acquisti fatti.</w:t>
       </w:r>
     </w:p>
     <w:p>
@@ -501,69 +505,39 @@
           <w:ilvl w:val="0"/>
           <w:numId w:val="13"/>
         </w:numPr>
-      </w:pPr>
-      <w:r>
-        <w:t>Dare la possibilità ad un consumatore di riservare uno slot per il giorno seguente in una fascia oraria. L’acquisto minimo è di 0.1kWh</w:t>
-      </w:r>
-    </w:p>
-    <w:p>
-      <w:pPr>
-        <w:pStyle w:val="Paragrafoelenco"/>
-        <w:numPr>
-          <w:ilvl w:val="0"/>
-          <w:numId w:val="13"/>
-        </w:numPr>
-      </w:pPr>
-      <w:r>
-        <w:t>Dare la possibilità ad un consumatore di modificare (anche cancellare, ovvero imponendo una quantità parti a zero) i quantitativi richiesti per uno o più slot.</w:t>
-      </w:r>
-      <w:r>
-        <w:t xml:space="preserve"> Se la cancellazione avviene prima delle 24h allora non vi sono costi; se avviene in un periodo temporale inferiore o uguale alle 24 viene addebitato l’intero costo.</w:t>
-      </w:r>
-    </w:p>
-    <w:p>
-      <w:pPr>
-        <w:pStyle w:val="Paragrafoelenco"/>
-        <w:numPr>
-          <w:ilvl w:val="0"/>
-          <w:numId w:val="13"/>
-        </w:numPr>
-      </w:pPr>
-      <w:r>
-        <w:t xml:space="preserve">Dare ad un produttore la possibilità di verificare le richieste per il giorno seguente; dare la possibilità di filtrare per fasce orarie (es. 10:00 – 17:00). Tale </w:t>
-      </w:r>
-      <w:r>
-        <w:t xml:space="preserve">rotta </w:t>
-      </w:r>
-      <w:r>
-        <w:t>deve tornare per ogni fascia oraria la % di occupazione rispetto alla capacità erogabile in quella fascia oraria</w:t>
-      </w:r>
-    </w:p>
-    <w:p>
-      <w:pPr>
-        <w:pStyle w:val="Paragrafoelenco"/>
-        <w:numPr>
-          <w:ilvl w:val="0"/>
-          <w:numId w:val="13"/>
-        </w:numPr>
-      </w:pPr>
-      <w:r>
-        <w:t>Scalare il credito di u</w:t>
-      </w:r>
-      <w:r>
-        <w:t>n utente al momento della “prenotazione” dello slot. Restituire il credito se viene effettuata la cancellazione entro i tempi stabiliti</w:t>
-      </w:r>
-    </w:p>
-    <w:p>
-      <w:pPr>
-        <w:pStyle w:val="Paragrafoelenco"/>
-        <w:numPr>
-          <w:ilvl w:val="0"/>
-          <w:numId w:val="13"/>
-        </w:numPr>
-      </w:pPr>
-      <w:r>
-        <w:t>Dare la possibilità ad un utente di ritornare i vari acquisti effettuati dando la possibilità di filtrare per:</w:t>
+        <w:rPr>
+          <w:highlight w:val="yellow"/>
+        </w:rPr>
+      </w:pPr>
+      <w:r>
+        <w:rPr>
+          <w:highlight w:val="yellow"/>
+        </w:rPr>
+        <w:t>Dare ad un produttore la possibilità di calcolare le seguenti statistiche rispetto ad un</w:t>
+      </w:r>
+      <w:r>
+        <w:t xml:space="preserve"> </w:t>
+      </w:r>
+      <w:r>
+        <w:rPr>
+          <w:highlight w:val="cyan"/>
+        </w:rPr>
+        <w:t>intervallo temporale</w:t>
+      </w:r>
+      <w:r>
+        <w:t xml:space="preserve"> </w:t>
+      </w:r>
+      <w:r>
+        <w:rPr>
+          <w:highlight w:val="yellow"/>
+        </w:rPr>
+        <w:t>per ogni fa</w:t>
+      </w:r>
+      <w:r>
+        <w:rPr>
+          <w:highlight w:val="yellow"/>
+        </w:rPr>
+        <w:t>scia oraria:</w:t>
       </w:r>
     </w:p>
     <w:p>
@@ -573,9 +547,15 @@
           <w:ilvl w:val="1"/>
           <w:numId w:val="13"/>
         </w:numPr>
-      </w:pPr>
-      <w:r>
-        <w:t>Produttore</w:t>
+        <w:rPr>
+          <w:highlight w:val="yellow"/>
+        </w:rPr>
+      </w:pPr>
+      <w:r>
+        <w:rPr>
+          <w:highlight w:val="yellow"/>
+        </w:rPr>
+        <w:t>% minima di energia venduta (venduta / erogabile * 100)</w:t>
       </w:r>
     </w:p>
     <w:p>
@@ -585,9 +565,15 @@
           <w:ilvl w:val="1"/>
           <w:numId w:val="13"/>
         </w:numPr>
-      </w:pPr>
-      <w:r>
-        <w:t>Tipologia di fonte usata</w:t>
+        <w:rPr>
+          <w:highlight w:val="yellow"/>
+        </w:rPr>
+      </w:pPr>
+      <w:r>
+        <w:rPr>
+          <w:highlight w:val="yellow"/>
+        </w:rPr>
+        <w:t>% massima di energia venduta (vedi sopra)</w:t>
       </w:r>
     </w:p>
     <w:p>
@@ -597,63 +583,15 @@
           <w:ilvl w:val="1"/>
           <w:numId w:val="13"/>
         </w:numPr>
-      </w:pPr>
-      <w:r>
-        <w:t>Intervallo temporale (data – ora) es</w:t>
-      </w:r>
-      <w:r>
-        <w:t>empio:</w:t>
-      </w:r>
-      <w:r>
-        <w:t xml:space="preserve"> 2022-06-07 00:00:00</w:t>
-      </w:r>
-      <w:r>
-        <w:t>|</w:t>
-      </w:r>
-      <w:r>
-        <w:t xml:space="preserve">2022-07-07 </w:t>
-      </w:r>
-      <w:r>
-        <w:t>23</w:t>
-      </w:r>
-      <w:r>
-        <w:t>:</w:t>
-      </w:r>
-      <w:r>
-        <w:t>59</w:t>
-      </w:r>
-      <w:r>
-        <w:t>:</w:t>
-      </w:r>
-      <w:r>
-        <w:t>59</w:t>
-      </w:r>
-    </w:p>
-    <w:p>
-      <w:pPr>
-        <w:pStyle w:val="Paragrafoelenco"/>
-        <w:numPr>
-          <w:ilvl w:val="0"/>
-          <w:numId w:val="13"/>
-        </w:numPr>
-      </w:pPr>
-      <w:r>
-        <w:t>Dare ad un consumatore la possibilità di verificare la sua impronta di carbonio in un dato intervallo di tempo sulla base degli acquisti fatti.</w:t>
-      </w:r>
-    </w:p>
-    <w:p>
-      <w:pPr>
-        <w:pStyle w:val="Paragrafoelenco"/>
-        <w:numPr>
-          <w:ilvl w:val="0"/>
-          <w:numId w:val="13"/>
-        </w:numPr>
-      </w:pPr>
-      <w:r>
-        <w:t>Dare ad un produttore la possibilità di calcolare le seguenti statistiche rispetto ad un intervallo temporale per ogni fa</w:t>
-      </w:r>
-      <w:r>
-        <w:t>scia oraria:</w:t>
+        <w:rPr>
+          <w:highlight w:val="yellow"/>
+        </w:rPr>
+      </w:pPr>
+      <w:r>
+        <w:rPr>
+          <w:highlight w:val="yellow"/>
+        </w:rPr>
+        <w:t>% media di energia venduta (vedi sopra)</w:t>
       </w:r>
     </w:p>
     <w:p>
@@ -663,541 +601,85 @@
           <w:ilvl w:val="1"/>
           <w:numId w:val="13"/>
         </w:numPr>
-      </w:pPr>
-      <w:r>
-        <w:t>% minima di energia venduta (venduta / erogabile * 100)</w:t>
+        <w:rPr>
+          <w:highlight w:val="yellow"/>
+        </w:rPr>
+      </w:pPr>
+      <w:r>
+        <w:rPr>
+          <w:highlight w:val="yellow"/>
+        </w:rPr>
+        <w:t>Deviazione standard della (vedi sopra)</w:t>
       </w:r>
     </w:p>
     <w:p>
       <w:pPr>
         <w:pStyle w:val="Paragrafoelenco"/>
-        <w:numPr>
-          <w:ilvl w:val="1"/>
-          <w:numId w:val="13"/>
-        </w:numPr>
-      </w:pPr>
-      <w:r>
-        <w:t>% massima di energia venduta (vedi sopra)</w:t>
+        <w:ind w:left="1440"/>
+        <w:rPr>
+          <w:highlight w:val="yellow"/>
+        </w:rPr>
+      </w:pPr>
+      <w:r>
+        <w:rPr>
+          <w:highlight w:val="yellow"/>
+        </w:rPr>
+        <w:t>Tali statistiche possono essere tornate sotto forma di:</w:t>
       </w:r>
     </w:p>
     <w:p>
       <w:pPr>
         <w:pStyle w:val="Paragrafoelenco"/>
-        <w:numPr>
-          <w:ilvl w:val="1"/>
-          <w:numId w:val="13"/>
-        </w:numPr>
-      </w:pPr>
-      <w:r>
-        <w:t>% media di energia venduta (vedi sopra)</w:t>
+        <w:ind w:left="1440"/>
+        <w:rPr>
+          <w:highlight w:val="yellow"/>
+        </w:rPr>
+      </w:pPr>
+      <w:r>
+        <w:rPr>
+          <w:highlight w:val="yellow"/>
+        </w:rPr>
+        <w:tab/>
+        <w:t>JSON</w:t>
       </w:r>
     </w:p>
     <w:p>
       <w:pPr>
         <w:pStyle w:val="Paragrafoelenco"/>
-        <w:numPr>
-          <w:ilvl w:val="1"/>
-          <w:numId w:val="13"/>
-        </w:numPr>
-      </w:pPr>
-      <w:r>
-        <w:t>Deviazione standard della (vedi sopra)</w:t>
+        <w:ind w:left="1440"/>
+        <w:rPr>
+          <w:highlight w:val="yellow"/>
+        </w:rPr>
+      </w:pPr>
+      <w:r>
+        <w:rPr>
+          <w:highlight w:val="yellow"/>
+        </w:rPr>
+        <w:tab/>
+        <w:t xml:space="preserve">Immagine (grafico a scelta del gruppo) mediante la libreria </w:t>
+      </w:r>
+      <w:proofErr w:type="spellStart"/>
+      <w:r>
+        <w:rPr>
+          <w:highlight w:val="yellow"/>
+        </w:rPr>
+        <w:t>plotly</w:t>
+      </w:r>
+      <w:proofErr w:type="spellEnd"/>
+      <w:r>
+        <w:rPr>
+          <w:highlight w:val="yellow"/>
+        </w:rPr>
+        <w:t>.</w:t>
       </w:r>
     </w:p>
     <w:p>
       <w:pPr>
-        <w:pStyle w:val="Paragrafoelenco"/>
-        <w:ind w:left="1440"/>
-      </w:pPr>
-      <w:r>
-        <w:t>Tali statistiche possono essere tornate sotto forma di:</w:t>
-      </w:r>
-    </w:p>
-    <w:p>
-      <w:pPr>
-        <w:pStyle w:val="Paragrafoelenco"/>
-        <w:ind w:left="1440"/>
-      </w:pPr>
-      <w:r>
-        <w:tab/>
-        <w:t>JSON</w:t>
-      </w:r>
-    </w:p>
-    <w:p>
-      <w:pPr>
-        <w:pStyle w:val="Paragrafoelenco"/>
-        <w:ind w:left="1440"/>
-      </w:pPr>
-      <w:r>
-        <w:tab/>
-        <w:t xml:space="preserve">Immagine (grafico a scelta del gruppo) mediante la libreria </w:t>
-      </w:r>
-      <w:proofErr w:type="spellStart"/>
-      <w:r>
-        <w:t>plotly</w:t>
-      </w:r>
-      <w:proofErr w:type="spellEnd"/>
-      <w:r>
-        <w:t>.</w:t>
-      </w:r>
-    </w:p>
-    <w:p>
-      <w:pPr>
-        <w:pStyle w:val="Paragrafoelenco"/>
-        <w:numPr>
-          <w:ilvl w:val="0"/>
-          <w:numId w:val="14"/>
-        </w:numPr>
-      </w:pPr>
-      <w:r>
-        <w:t xml:space="preserve">Dare ad un produttore di calcolare in un intervallo temporale </w:t>
-      </w:r>
-      <w:r>
-        <w:t xml:space="preserve">i guadagni </w:t>
-      </w:r>
-    </w:p>
-    <w:p>
-      <w:r>
-        <w:t>Le rotte di cui sopra devono essere autentica con JWT. Necessario che nel JWT ci siano i dati minimi associati all’utente ed anche il ruolo ovvero “producer”, “consumer” o “admin”.</w:t>
-      </w:r>
-    </w:p>
-    <w:p>
-      <w:r>
-        <w:t xml:space="preserve">I dati di cui sopra devono essere memorizzati in un database esterno interfacciato con </w:t>
-      </w:r>
-      <w:proofErr w:type="spellStart"/>
-      <w:r>
-        <w:t>Sequelize</w:t>
-      </w:r>
-      <w:proofErr w:type="spellEnd"/>
-      <w:r>
-        <w:t>. La scelta del DB è a discrezione degli studenti.</w:t>
-      </w:r>
-    </w:p>
-    <w:p>
-      <w:r>
-        <w:t xml:space="preserve">Ogni utente autenticato (ovvero con JWT) ha un numero di token (valore iniziale impostato nel </w:t>
-      </w:r>
-      <w:proofErr w:type="spellStart"/>
-      <w:r>
-        <w:t>seed</w:t>
-      </w:r>
-      <w:proofErr w:type="spellEnd"/>
-      <w:r>
-        <w:t xml:space="preserve"> del database). La tariffazione segue quanto specificato sopra. </w:t>
-      </w:r>
-    </w:p>
-    <w:p>
-      <w:r>
-        <w:t xml:space="preserve">Nel caso di token terminati ogni richiesta da parte dello stesso utente deve restituire </w:t>
-      </w:r>
-      <w:r>
-        <w:t xml:space="preserve">401 </w:t>
-      </w:r>
-      <w:proofErr w:type="spellStart"/>
-      <w:r>
-        <w:t>Unauthorized</w:t>
-      </w:r>
-      <w:proofErr w:type="spellEnd"/>
-      <w:r>
-        <w:t xml:space="preserve">. </w:t>
-      </w:r>
-    </w:p>
-    <w:p>
-      <w:r>
-        <w:t>Prevedere una rotta per l’utente con ruolo admin che consenta di effettuare la ricarica per un utente fornendo il nuovo “credito” (</w:t>
-      </w:r>
-      <w:r>
-        <w:t>rotta autenticata</w:t>
-      </w:r>
-      <w:r>
-        <w:t xml:space="preserve"> mediante JWT).</w:t>
-      </w:r>
-    </w:p>
-    <w:p>
-      <w:r>
-        <w:t xml:space="preserve">Il numero residuo di token deve essere memorizzato nel db sopra citato. Si deve prevedere degli script di </w:t>
-      </w:r>
-      <w:proofErr w:type="spellStart"/>
-      <w:r>
-        <w:t>seed</w:t>
-      </w:r>
-      <w:proofErr w:type="spellEnd"/>
-      <w:r>
-        <w:t xml:space="preserve"> per inizializzare il sistema.</w:t>
-      </w:r>
-    </w:p>
-    <w:p>
-      <w:r>
-        <w:t>Si chiede di utilizzare le funzionalità di middleware.</w:t>
-      </w:r>
-    </w:p>
-    <w:p>
-      <w:r>
-        <w:t>Si chiede di gestire eventuali errori mediante gli strati middleware sollevando le opportune eccezioni.</w:t>
-      </w:r>
-    </w:p>
-    <w:p>
-      <w:r>
-        <w:t>Si chiede di commentare opportunamente il codice.</w:t>
-      </w:r>
-    </w:p>
-    <w:p>
-      <w:pPr>
         <w:rPr>
           <w:b/>
           <w:bCs/>
         </w:rPr>
       </w:pPr>
-    </w:p>
-    <w:p>
-      <w:pPr>
-        <w:rPr>
-          <w:b/>
-          <w:bCs/>
-        </w:rPr>
-      </w:pPr>
-      <w:r>
-        <w:rPr>
-          <w:b/>
-          <w:bCs/>
-        </w:rPr>
-        <w:lastRenderedPageBreak/>
-        <w:t>Note:</w:t>
-      </w:r>
-    </w:p>
-    <w:p>
-      <w:r>
-        <w:t>Nello sviluppo del progetto è richiesto l’utilizzo di Design Pattern che dovranno essere documentati opportunamente nel Readme.MD.</w:t>
-      </w:r>
-    </w:p>
-    <w:p>
-      <w:r>
-        <w:t xml:space="preserve">I token JWT da usare possono essere generati attraverso il seguente link: </w:t>
-      </w:r>
-      <w:hyperlink r:id="rId10" w:history="1">
-        <w:r>
-          <w:rPr>
-            <w:rStyle w:val="Collegamentoipertestuale"/>
-          </w:rPr>
-          <w:t>http://jwtbuilder.jamiekurtz.com/</w:t>
-        </w:r>
-      </w:hyperlink>
-      <w:r>
-        <w:t xml:space="preserve"> </w:t>
-      </w:r>
-      <w:r>
-        <w:t xml:space="preserve">o </w:t>
-      </w:r>
-      <w:hyperlink r:id="rId11" w:history="1">
-        <w:r>
-          <w:rPr>
-            <w:rStyle w:val="Collegamentoipertestuale"/>
-          </w:rPr>
-          <w:t>https://jwt.io/</w:t>
-        </w:r>
-      </w:hyperlink>
-      <w:r>
-        <w:t xml:space="preserve"> </w:t>
-      </w:r>
-    </w:p>
-    <w:p>
-      <w:r>
-        <w:t>La chiave privata da usare lato back-end deve essere memorizzata un file .</w:t>
-      </w:r>
-      <w:proofErr w:type="spellStart"/>
-      <w:r>
-        <w:t>env</w:t>
-      </w:r>
-      <w:proofErr w:type="spellEnd"/>
-      <w:r>
-        <w:t xml:space="preserve"> e caricata mediante la libreria </w:t>
-      </w:r>
-    </w:p>
-    <w:p>
-      <w:pPr>
-        <w:rPr>
-          <w:b/>
-          <w:bCs/>
-        </w:rPr>
-      </w:pPr>
-      <w:r>
-        <w:rPr>
-          <w:b/>
-          <w:bCs/>
-        </w:rPr>
-        <w:t>Specifiche Repository</w:t>
-      </w:r>
-    </w:p>
-    <w:p>
-      <w:pPr>
-        <w:pStyle w:val="Paragrafoelenco"/>
-        <w:numPr>
-          <w:ilvl w:val="0"/>
-          <w:numId w:val="2"/>
-        </w:numPr>
-      </w:pPr>
-      <w:r>
-        <w:t xml:space="preserve">Il codice deve essere reso disponibile su piattaforma </w:t>
-      </w:r>
-      <w:proofErr w:type="spellStart"/>
-      <w:r>
-        <w:t>github</w:t>
-      </w:r>
-      <w:proofErr w:type="spellEnd"/>
-      <w:r>
-        <w:t xml:space="preserve"> con repo pubblico</w:t>
-      </w:r>
-    </w:p>
-    <w:p>
-      <w:pPr>
-        <w:pStyle w:val="Paragrafoelenco"/>
-        <w:numPr>
-          <w:ilvl w:val="0"/>
-          <w:numId w:val="2"/>
-        </w:numPr>
-      </w:pPr>
-      <w:r>
-        <w:t>Nel repository è obbligatario inserire un Readme.md che descriva:</w:t>
-      </w:r>
-    </w:p>
-    <w:p>
-      <w:pPr>
-        <w:pStyle w:val="Paragrafoelenco"/>
-        <w:numPr>
-          <w:ilvl w:val="1"/>
-          <w:numId w:val="2"/>
-        </w:numPr>
-      </w:pPr>
-      <w:r>
-        <w:t>Obiettivo del progetto</w:t>
-      </w:r>
-    </w:p>
-    <w:p>
-      <w:pPr>
-        <w:pStyle w:val="Paragrafoelenco"/>
-        <w:numPr>
-          <w:ilvl w:val="1"/>
-          <w:numId w:val="2"/>
-        </w:numPr>
-      </w:pPr>
-      <w:r>
-        <w:t>Progettazione</w:t>
-      </w:r>
-    </w:p>
-    <w:p>
-      <w:pPr>
-        <w:pStyle w:val="Paragrafoelenco"/>
-        <w:numPr>
-          <w:ilvl w:val="2"/>
-          <w:numId w:val="2"/>
-        </w:numPr>
-      </w:pPr>
-      <w:r>
-        <w:t>diagrammi UML</w:t>
-      </w:r>
-    </w:p>
-    <w:p>
-      <w:pPr>
-        <w:pStyle w:val="Paragrafoelenco"/>
-        <w:numPr>
-          <w:ilvl w:val="2"/>
-          <w:numId w:val="2"/>
-        </w:numPr>
-      </w:pPr>
-      <w:r>
-        <w:t>descrizione dei pattern usati motivandone la scelta</w:t>
-      </w:r>
-    </w:p>
-    <w:p>
-      <w:pPr>
-        <w:pStyle w:val="Paragrafoelenco"/>
-        <w:numPr>
-          <w:ilvl w:val="1"/>
-          <w:numId w:val="2"/>
-        </w:numPr>
-      </w:pPr>
-      <w:r>
-        <w:t xml:space="preserve">Come avviare il progetto mediante </w:t>
-      </w:r>
-      <w:proofErr w:type="spellStart"/>
-      <w:r>
-        <w:t>docker</w:t>
-      </w:r>
-      <w:proofErr w:type="spellEnd"/>
-      <w:r>
-        <w:t xml:space="preserve"> o </w:t>
-      </w:r>
-      <w:proofErr w:type="spellStart"/>
-      <w:r>
-        <w:t>docker</w:t>
-      </w:r>
-      <w:proofErr w:type="spellEnd"/>
-      <w:r>
-        <w:t>-compose (preferibile) per comporre i servizi richiesti.</w:t>
-      </w:r>
-    </w:p>
-    <w:p>
-      <w:pPr>
-        <w:pStyle w:val="Paragrafoelenco"/>
-        <w:numPr>
-          <w:ilvl w:val="1"/>
-          <w:numId w:val="2"/>
-        </w:numPr>
-      </w:pPr>
-      <w:r>
-        <w:t xml:space="preserve">Test del progetto mediante chiamate effettuate con </w:t>
-      </w:r>
-      <w:proofErr w:type="spellStart"/>
-      <w:r>
-        <w:t>curl</w:t>
-      </w:r>
-      <w:proofErr w:type="spellEnd"/>
-      <w:r>
-        <w:t xml:space="preserve"> o </w:t>
-      </w:r>
-      <w:proofErr w:type="spellStart"/>
-      <w:r>
-        <w:t>wget</w:t>
-      </w:r>
-      <w:proofErr w:type="spellEnd"/>
-      <w:r>
-        <w:t xml:space="preserve"> o con </w:t>
-      </w:r>
-      <w:proofErr w:type="spellStart"/>
-      <w:r>
-        <w:t>Postman</w:t>
-      </w:r>
-      <w:proofErr w:type="spellEnd"/>
-    </w:p>
-    <w:p>
-      <w:pPr>
-        <w:pStyle w:val="Paragrafoelenco"/>
-        <w:numPr>
-          <w:ilvl w:val="0"/>
-          <w:numId w:val="2"/>
-        </w:numPr>
-      </w:pPr>
-      <w:r>
-        <w:t>Il Readme.MD può essere redatto in lingua italiana o inglese (non vi saranno differenziazioni nel processo di valutazione)</w:t>
-      </w:r>
-    </w:p>
-    <w:p>
-      <w:pPr>
-        <w:rPr>
-          <w:b/>
-          <w:bCs/>
-        </w:rPr>
-      </w:pPr>
-      <w:r>
-        <w:rPr>
-          <w:b/>
-          <w:bCs/>
-        </w:rPr>
-        <w:t>Specifiche Consegna</w:t>
-      </w:r>
-    </w:p>
-    <w:p>
-      <w:pPr>
-        <w:pStyle w:val="Paragrafoelenco"/>
-        <w:numPr>
-          <w:ilvl w:val="0"/>
-          <w:numId w:val="3"/>
-        </w:numPr>
-      </w:pPr>
-      <w:r>
-        <w:t xml:space="preserve">La consegna avviene esclusivamente mediante </w:t>
-      </w:r>
-      <w:proofErr w:type="spellStart"/>
-      <w:r>
-        <w:t>moodle</w:t>
-      </w:r>
-      <w:proofErr w:type="spellEnd"/>
-      <w:r>
-        <w:t xml:space="preserve"> all’indirizzo di seguito riportato dove dovranno essere indicati:</w:t>
-      </w:r>
-    </w:p>
-    <w:p>
-      <w:pPr>
-        <w:pStyle w:val="Paragrafoelenco"/>
-        <w:numPr>
-          <w:ilvl w:val="1"/>
-          <w:numId w:val="3"/>
-        </w:numPr>
-      </w:pPr>
-      <w:r>
-        <w:t>URL del repository pubblico</w:t>
-      </w:r>
-    </w:p>
-    <w:p>
-      <w:pPr>
-        <w:pStyle w:val="Paragrafoelenco"/>
-        <w:numPr>
-          <w:ilvl w:val="1"/>
-          <w:numId w:val="3"/>
-        </w:numPr>
-      </w:pPr>
-      <w:proofErr w:type="spellStart"/>
-      <w:r>
-        <w:t>Commit</w:t>
-      </w:r>
-      <w:proofErr w:type="spellEnd"/>
-      <w:r>
-        <w:t xml:space="preserve"> id che verrà usata dal docente per effettuare la valutazione.</w:t>
-      </w:r>
-    </w:p>
-    <w:p>
-      <w:pPr>
-        <w:pStyle w:val="Paragrafoelenco"/>
-        <w:numPr>
-          <w:ilvl w:val="1"/>
-          <w:numId w:val="3"/>
-        </w:numPr>
-      </w:pPr>
-      <w:r>
-        <w:t>Data per lo svolgimento dell’esame</w:t>
-      </w:r>
-    </w:p>
-    <w:p>
-      <w:pPr>
-        <w:pStyle w:val="Paragrafoelenco"/>
-        <w:numPr>
-          <w:ilvl w:val="0"/>
-          <w:numId w:val="3"/>
-        </w:numPr>
-      </w:pPr>
-      <w:r>
-        <w:t xml:space="preserve">Indirizzo per la consegna: </w:t>
-      </w:r>
-      <w:hyperlink r:id="rId12" w:history="1">
-        <w:r>
-          <w:rPr>
-            <w:rStyle w:val="Collegamentoipertestuale"/>
-          </w:rPr>
-          <w:t>https://learn.univpm.it/mod/assign/view.php?id=332114</w:t>
-        </w:r>
-      </w:hyperlink>
-    </w:p>
-    <w:p>
-      <w:r>
-        <w:t xml:space="preserve">Buon lavoro </w:t>
-      </w:r>
-      <w:r>
-        <w:rPr>
-          <w:rFonts w:ascii="Segoe UI Emoji" w:eastAsia="Segoe UI Emoji" w:hAnsi="Segoe UI Emoji" w:cs="Segoe UI Emoji"/>
-        </w:rPr>
-        <w:t>😉</w:t>
-      </w:r>
-    </w:p>
-    <w:p>
-      <w:r>
-        <w:t>Il docente</w:t>
-      </w:r>
-    </w:p>
-    <w:p>
-      <w:r>
-        <w:t xml:space="preserve">Adriano Mancini </w:t>
-      </w:r>
     </w:p>
     <w:p/>
     <w:sectPr>
@@ -2759,7 +2241,7 @@
         <w:rFonts w:ascii="Courier New" w:hAnsi="Courier New" w:cs="Courier New" w:hint="default"/>
       </w:rPr>
     </w:lvl>
-    <w:lvl w:ilvl="2" w:tplc="04100005" w:tentative="1">
+    <w:lvl w:ilvl="2" w:tplc="04100005">
       <w:start w:val="1"/>
       <w:numFmt w:val="bullet"/>
       <w:lvlText w:val=""/>

</xml_diff>